<commit_message>
varias tareas entrega 2
</commit_message>
<xml_diff>
--- a/dev_docs/transportes guerrero/TG - lista de requisitos.docx
+++ b/dev_docs/transportes guerrero/TG - lista de requisitos.docx
@@ -1031,7 +1031,7 @@
         <w:pStyle w:val="Prrafodelista"/>
         <w:numPr>
           <w:ilvl w:val="0"/>
-          <w:numId w:val="18"/>
+          <w:numId w:val="24"/>
         </w:numPr>
         <w:rPr>
           <w:rFonts w:asciiTheme="majorHAnsi" w:hAnsiTheme="majorHAnsi" w:cs="Tahoma"/>
@@ -1040,6 +1040,7 @@
           <w:shd w:val="clear" w:color="auto" w:fill="FFFFFF"/>
         </w:rPr>
       </w:pPr>
+      <w:bookmarkStart w:id="0" w:name="_GoBack"/>
       <w:r>
         <w:rPr>
           <w:rFonts w:asciiTheme="majorHAnsi" w:hAnsiTheme="majorHAnsi" w:cs="Tahoma"/>
@@ -1060,6 +1061,7 @@
         <w:t>por vehículo.</w:t>
       </w:r>
     </w:p>
+    <w:bookmarkEnd w:id="0"/>
     <w:p>
       <w:pPr>
         <w:pStyle w:val="Prrafodelista"/>
@@ -1086,7 +1088,6 @@
           <w:shd w:val="clear" w:color="auto" w:fill="FFFFFF"/>
         </w:rPr>
       </w:pPr>
-      <w:bookmarkStart w:id="0" w:name="_GoBack"/>
       <w:r>
         <w:rPr>
           <w:rFonts w:asciiTheme="majorHAnsi" w:hAnsiTheme="majorHAnsi" w:cs="Tahoma"/>
@@ -1117,7 +1118,6 @@
         <w:t xml:space="preserve"> al viaje</w:t>
       </w:r>
     </w:p>
-    <w:bookmarkEnd w:id="0"/>
     <w:p>
       <w:pPr>
         <w:rPr>
@@ -4190,6 +4190,119 @@
     </w:lvl>
   </w:abstractNum>
   <w:abstractNum w:abstractNumId="19">
+    <w:nsid w:val="57550FED"/>
+    <w:multiLevelType w:val="hybridMultilevel"/>
+    <w:tmpl w:val="6532B8DA"/>
+    <w:lvl w:ilvl="0" w:tplc="080A000D">
+      <w:start w:val="1"/>
+      <w:numFmt w:val="bullet"/>
+      <w:lvlText w:val=""/>
+      <w:lvlJc w:val="left"/>
+      <w:pPr>
+        <w:ind w:left="360" w:hanging="360"/>
+      </w:pPr>
+      <w:rPr>
+        <w:rFonts w:ascii="Wingdings" w:hAnsi="Wingdings" w:hint="default"/>
+      </w:rPr>
+    </w:lvl>
+    <w:lvl w:ilvl="1" w:tplc="080A0003" w:tentative="1">
+      <w:start w:val="1"/>
+      <w:numFmt w:val="bullet"/>
+      <w:lvlText w:val="o"/>
+      <w:lvlJc w:val="left"/>
+      <w:pPr>
+        <w:ind w:left="1080" w:hanging="360"/>
+      </w:pPr>
+      <w:rPr>
+        <w:rFonts w:ascii="Courier New" w:hAnsi="Courier New" w:cs="Courier New" w:hint="default"/>
+      </w:rPr>
+    </w:lvl>
+    <w:lvl w:ilvl="2" w:tplc="080A0005" w:tentative="1">
+      <w:start w:val="1"/>
+      <w:numFmt w:val="bullet"/>
+      <w:lvlText w:val=""/>
+      <w:lvlJc w:val="left"/>
+      <w:pPr>
+        <w:ind w:left="1800" w:hanging="360"/>
+      </w:pPr>
+      <w:rPr>
+        <w:rFonts w:ascii="Wingdings" w:hAnsi="Wingdings" w:hint="default"/>
+      </w:rPr>
+    </w:lvl>
+    <w:lvl w:ilvl="3" w:tplc="080A0001" w:tentative="1">
+      <w:start w:val="1"/>
+      <w:numFmt w:val="bullet"/>
+      <w:lvlText w:val=""/>
+      <w:lvlJc w:val="left"/>
+      <w:pPr>
+        <w:ind w:left="2520" w:hanging="360"/>
+      </w:pPr>
+      <w:rPr>
+        <w:rFonts w:ascii="Symbol" w:hAnsi="Symbol" w:hint="default"/>
+      </w:rPr>
+    </w:lvl>
+    <w:lvl w:ilvl="4" w:tplc="080A0003" w:tentative="1">
+      <w:start w:val="1"/>
+      <w:numFmt w:val="bullet"/>
+      <w:lvlText w:val="o"/>
+      <w:lvlJc w:val="left"/>
+      <w:pPr>
+        <w:ind w:left="3240" w:hanging="360"/>
+      </w:pPr>
+      <w:rPr>
+        <w:rFonts w:ascii="Courier New" w:hAnsi="Courier New" w:cs="Courier New" w:hint="default"/>
+      </w:rPr>
+    </w:lvl>
+    <w:lvl w:ilvl="5" w:tplc="080A0005" w:tentative="1">
+      <w:start w:val="1"/>
+      <w:numFmt w:val="bullet"/>
+      <w:lvlText w:val=""/>
+      <w:lvlJc w:val="left"/>
+      <w:pPr>
+        <w:ind w:left="3960" w:hanging="360"/>
+      </w:pPr>
+      <w:rPr>
+        <w:rFonts w:ascii="Wingdings" w:hAnsi="Wingdings" w:hint="default"/>
+      </w:rPr>
+    </w:lvl>
+    <w:lvl w:ilvl="6" w:tplc="080A0001" w:tentative="1">
+      <w:start w:val="1"/>
+      <w:numFmt w:val="bullet"/>
+      <w:lvlText w:val=""/>
+      <w:lvlJc w:val="left"/>
+      <w:pPr>
+        <w:ind w:left="4680" w:hanging="360"/>
+      </w:pPr>
+      <w:rPr>
+        <w:rFonts w:ascii="Symbol" w:hAnsi="Symbol" w:hint="default"/>
+      </w:rPr>
+    </w:lvl>
+    <w:lvl w:ilvl="7" w:tplc="080A0003" w:tentative="1">
+      <w:start w:val="1"/>
+      <w:numFmt w:val="bullet"/>
+      <w:lvlText w:val="o"/>
+      <w:lvlJc w:val="left"/>
+      <w:pPr>
+        <w:ind w:left="5400" w:hanging="360"/>
+      </w:pPr>
+      <w:rPr>
+        <w:rFonts w:ascii="Courier New" w:hAnsi="Courier New" w:cs="Courier New" w:hint="default"/>
+      </w:rPr>
+    </w:lvl>
+    <w:lvl w:ilvl="8" w:tplc="080A0005" w:tentative="1">
+      <w:start w:val="1"/>
+      <w:numFmt w:val="bullet"/>
+      <w:lvlText w:val=""/>
+      <w:lvlJc w:val="left"/>
+      <w:pPr>
+        <w:ind w:left="6120" w:hanging="360"/>
+      </w:pPr>
+      <w:rPr>
+        <w:rFonts w:ascii="Wingdings" w:hAnsi="Wingdings" w:hint="default"/>
+      </w:rPr>
+    </w:lvl>
+  </w:abstractNum>
+  <w:abstractNum w:abstractNumId="20">
     <w:nsid w:val="633370A7"/>
     <w:multiLevelType w:val="hybridMultilevel"/>
     <w:tmpl w:val="7F487F40"/>
@@ -4302,7 +4415,7 @@
       </w:rPr>
     </w:lvl>
   </w:abstractNum>
-  <w:abstractNum w:abstractNumId="20">
+  <w:abstractNum w:abstractNumId="21">
     <w:nsid w:val="63DC30E6"/>
     <w:multiLevelType w:val="hybridMultilevel"/>
     <w:tmpl w:val="449C5F5C"/>
@@ -4415,7 +4528,7 @@
       </w:rPr>
     </w:lvl>
   </w:abstractNum>
-  <w:abstractNum w:abstractNumId="21">
+  <w:abstractNum w:abstractNumId="22">
     <w:nsid w:val="79D41F8F"/>
     <w:multiLevelType w:val="hybridMultilevel"/>
     <w:tmpl w:val="C9DA54FA"/>
@@ -4528,7 +4641,7 @@
       </w:rPr>
     </w:lvl>
   </w:abstractNum>
-  <w:abstractNum w:abstractNumId="22">
+  <w:abstractNum w:abstractNumId="23">
     <w:nsid w:val="7BA820C5"/>
     <w:multiLevelType w:val="hybridMultilevel"/>
     <w:tmpl w:val="5BFAEB7A"/>
@@ -4618,7 +4731,7 @@
     </w:lvl>
   </w:abstractNum>
   <w:num w:numId="1">
-    <w:abstractNumId w:val="22"/>
+    <w:abstractNumId w:val="23"/>
   </w:num>
   <w:num w:numId="2">
     <w:abstractNumId w:val="6"/>
@@ -4639,7 +4752,7 @@
     <w:abstractNumId w:val="5"/>
   </w:num>
   <w:num w:numId="8">
-    <w:abstractNumId w:val="19"/>
+    <w:abstractNumId w:val="20"/>
   </w:num>
   <w:num w:numId="9">
     <w:abstractNumId w:val="1"/>
@@ -4678,13 +4791,16 @@
     <w:abstractNumId w:val="16"/>
   </w:num>
   <w:num w:numId="21">
-    <w:abstractNumId w:val="20"/>
+    <w:abstractNumId w:val="21"/>
   </w:num>
   <w:num w:numId="22">
-    <w:abstractNumId w:val="21"/>
+    <w:abstractNumId w:val="22"/>
   </w:num>
   <w:num w:numId="23">
     <w:abstractNumId w:val="12"/>
+  </w:num>
+  <w:num w:numId="24">
+    <w:abstractNumId w:val="19"/>
   </w:num>
 </w:numbering>
 </file>
@@ -6319,7 +6435,7 @@
 </file>
 
 <file path=customXml/itemProps1.xml><?xml version="1.0" encoding="utf-8"?>
-<ds:datastoreItem xmlns:ds="http://schemas.openxmlformats.org/officeDocument/2006/customXml" ds:itemID="{4A1D989B-72EE-4DDB-BB18-5A7DFEE519BB}">
+<ds:datastoreItem xmlns:ds="http://schemas.openxmlformats.org/officeDocument/2006/customXml" ds:itemID="{22A5328E-1A63-4AB2-A035-552F10065F06}">
   <ds:schemaRefs>
     <ds:schemaRef ds:uri="http://schemas.openxmlformats.org/officeDocument/2006/bibliography"/>
   </ds:schemaRefs>

</xml_diff>

<commit_message>
efectivo del viaje codigo movido de la carpeta portal a sistema
</commit_message>
<xml_diff>
--- a/dev_docs/transportes guerrero/TG - lista de requisitos.docx
+++ b/dev_docs/transportes guerrero/TG - lista de requisitos.docx
@@ -364,25 +364,6 @@
           <w:szCs w:val="28"/>
           <w:shd w:val="clear" w:color="auto" w:fill="FFFFFF"/>
         </w:rPr>
-        <w:t xml:space="preserve"> de los </w:t>
-      </w:r>
-      <w:r>
-        <w:rPr>
-          <w:rFonts w:asciiTheme="majorHAnsi" w:hAnsiTheme="majorHAnsi" w:cs="Tahoma"/>
-          <w:sz w:val="28"/>
-          <w:szCs w:val="28"/>
-          <w:shd w:val="clear" w:color="auto" w:fill="FFFFFF"/>
-        </w:rPr>
-        <w:t>viajes</w:t>
-      </w:r>
-      <w:r>
-        <w:rPr>
-          <w:rFonts w:asciiTheme="majorHAnsi" w:hAnsiTheme="majorHAnsi" w:cs="Tahoma"/>
-          <w:b/>
-          <w:sz w:val="28"/>
-          <w:szCs w:val="28"/>
-          <w:shd w:val="clear" w:color="auto" w:fill="FFFFFF"/>
-        </w:rPr>
         <w:t xml:space="preserve"> </w:t>
       </w:r>
       <w:r>
@@ -392,7 +373,7 @@
           <w:szCs w:val="28"/>
           <w:shd w:val="clear" w:color="auto" w:fill="FFFFFF"/>
         </w:rPr>
-        <w:t xml:space="preserve"> quiero:</w:t>
+        <w:t>quiero:</w:t>
       </w:r>
     </w:p>
     <w:p>
@@ -1040,7 +1021,6 @@
           <w:shd w:val="clear" w:color="auto" w:fill="FFFFFF"/>
         </w:rPr>
       </w:pPr>
-      <w:bookmarkStart w:id="0" w:name="_GoBack"/>
       <w:r>
         <w:rPr>
           <w:rFonts w:asciiTheme="majorHAnsi" w:hAnsiTheme="majorHAnsi" w:cs="Tahoma"/>
@@ -1061,7 +1041,6 @@
         <w:t>por vehículo.</w:t>
       </w:r>
     </w:p>
-    <w:bookmarkEnd w:id="0"/>
     <w:p>
       <w:pPr>
         <w:pStyle w:val="Prrafodelista"/>
@@ -1208,6 +1187,146 @@
     </w:p>
     <w:p>
       <w:pPr>
+        <w:rPr>
+          <w:rFonts w:asciiTheme="majorHAnsi" w:hAnsiTheme="majorHAnsi" w:cs="Tahoma"/>
+          <w:sz w:val="28"/>
+          <w:szCs w:val="28"/>
+          <w:shd w:val="clear" w:color="auto" w:fill="FFFFFF"/>
+        </w:rPr>
+      </w:pPr>
+    </w:p>
+    <w:tbl>
+      <w:tblPr>
+        <w:tblStyle w:val="Tablaconcuadrcula"/>
+        <w:tblW w:w="0" w:type="auto"/>
+        <w:tblLook w:val="04A0" w:firstRow="1" w:lastRow="0" w:firstColumn="1" w:lastColumn="0" w:noHBand="0" w:noVBand="1"/>
+      </w:tblPr>
+      <w:tblGrid>
+        <w:gridCol w:w="2093"/>
+      </w:tblGrid>
+      <w:tr>
+        <w:tc>
+          <w:tcPr>
+            <w:tcW w:w="2093" w:type="dxa"/>
+          </w:tcPr>
+          <w:p>
+            <w:pPr>
+              <w:rPr>
+                <w:rFonts w:asciiTheme="majorHAnsi" w:hAnsiTheme="majorHAnsi" w:cs="Tahoma"/>
+                <w:sz w:val="28"/>
+                <w:szCs w:val="28"/>
+                <w:shd w:val="clear" w:color="auto" w:fill="FFFFFF"/>
+              </w:rPr>
+            </w:pPr>
+            <w:r>
+              <w:rPr>
+                <w:rFonts w:asciiTheme="majorHAnsi" w:hAnsiTheme="majorHAnsi" w:cs="Tahoma"/>
+                <w:sz w:val="28"/>
+                <w:szCs w:val="28"/>
+                <w:shd w:val="clear" w:color="auto" w:fill="FFFFFF"/>
+              </w:rPr>
+              <w:t>Entrega 3</w:t>
+            </w:r>
+          </w:p>
+        </w:tc>
+      </w:tr>
+    </w:tbl>
+    <w:p>
+      <w:pPr>
+        <w:rPr>
+          <w:rFonts w:asciiTheme="majorHAnsi" w:hAnsiTheme="majorHAnsi" w:cs="Tahoma"/>
+          <w:sz w:val="28"/>
+          <w:szCs w:val="28"/>
+          <w:shd w:val="clear" w:color="auto" w:fill="FFFFFF"/>
+        </w:rPr>
+      </w:pPr>
+    </w:p>
+    <w:p>
+      <w:pPr>
+        <w:pStyle w:val="Prrafodelista"/>
+        <w:numPr>
+          <w:ilvl w:val="0"/>
+          <w:numId w:val="18"/>
+        </w:numPr>
+        <w:rPr>
+          <w:rFonts w:asciiTheme="majorHAnsi" w:hAnsiTheme="majorHAnsi" w:cs="Tahoma"/>
+          <w:sz w:val="28"/>
+          <w:szCs w:val="28"/>
+          <w:shd w:val="clear" w:color="auto" w:fill="FFFFFF"/>
+        </w:rPr>
+      </w:pPr>
+      <w:r>
+        <w:rPr>
+          <w:rFonts w:asciiTheme="majorHAnsi" w:hAnsiTheme="majorHAnsi" w:cs="Tahoma"/>
+          <w:sz w:val="28"/>
+          <w:szCs w:val="28"/>
+          <w:shd w:val="clear" w:color="auto" w:fill="FFFFFF"/>
+        </w:rPr>
+        <w:t>Quiero registrar el efectivo entregado para el viaje y tomando en cuenta los gastos registrados y la comisión al chofer, que el sistema me diga cuanto queda pendiente por pagar al chofer.  (se le paga comisión del 15% del precio del viaje)</w:t>
+      </w:r>
+      <w:r>
+        <w:rPr>
+          <w:rFonts w:asciiTheme="majorHAnsi" w:hAnsiTheme="majorHAnsi" w:cs="Tahoma"/>
+          <w:sz w:val="28"/>
+          <w:szCs w:val="28"/>
+          <w:shd w:val="clear" w:color="auto" w:fill="FFFFFF"/>
+        </w:rPr>
+        <w:t>.</w:t>
+      </w:r>
+    </w:p>
+    <w:p>
+      <w:pPr>
+        <w:pStyle w:val="Prrafodelista"/>
+        <w:numPr>
+          <w:ilvl w:val="0"/>
+          <w:numId w:val="18"/>
+        </w:numPr>
+        <w:rPr>
+          <w:rFonts w:asciiTheme="majorHAnsi" w:hAnsiTheme="majorHAnsi" w:cs="Tahoma"/>
+          <w:sz w:val="28"/>
+          <w:szCs w:val="28"/>
+          <w:shd w:val="clear" w:color="auto" w:fill="FFFFFF"/>
+        </w:rPr>
+      </w:pPr>
+      <w:r>
+        <w:rPr>
+          <w:rFonts w:asciiTheme="majorHAnsi" w:hAnsiTheme="majorHAnsi" w:cs="Tahoma"/>
+          <w:sz w:val="28"/>
+          <w:szCs w:val="28"/>
+          <w:shd w:val="clear" w:color="auto" w:fill="FFFFFF"/>
+        </w:rPr>
+        <w:t>Quiero que los viajes cerrados no puedan eliminarse.</w:t>
+      </w:r>
+    </w:p>
+    <w:p>
+      <w:pPr>
+        <w:pStyle w:val="Prrafodelista"/>
+        <w:numPr>
+          <w:ilvl w:val="0"/>
+          <w:numId w:val="18"/>
+        </w:numPr>
+        <w:rPr>
+          <w:rFonts w:asciiTheme="majorHAnsi" w:hAnsiTheme="majorHAnsi" w:cs="Tahoma"/>
+          <w:sz w:val="28"/>
+          <w:szCs w:val="28"/>
+          <w:shd w:val="clear" w:color="auto" w:fill="FFFFFF"/>
+        </w:rPr>
+      </w:pPr>
+      <w:r>
+        <w:rPr>
+          <w:rFonts w:asciiTheme="majorHAnsi" w:hAnsiTheme="majorHAnsi" w:cs="Tahoma"/>
+          <w:sz w:val="28"/>
+          <w:szCs w:val="28"/>
+          <w:shd w:val="clear" w:color="auto" w:fill="FFFFFF"/>
+        </w:rPr>
+        <w:t>Quiero una pantalla para registrar el efectivo entregado en el día.</w:t>
+      </w:r>
+      <w:bookmarkStart w:id="0" w:name="_GoBack"/>
+      <w:bookmarkEnd w:id="0"/>
+    </w:p>
+    <w:p>
+      <w:pPr>
+        <w:pStyle w:val="Prrafodelista"/>
         <w:rPr>
           <w:rFonts w:asciiTheme="majorHAnsi" w:hAnsiTheme="majorHAnsi" w:cs="Tahoma"/>
           <w:sz w:val="28"/>
@@ -1290,9 +1409,8 @@
         <w:pStyle w:val="Prrafodelista"/>
         <w:numPr>
           <w:ilvl w:val="0"/>
-          <w:numId w:val="18"/>
+          <w:numId w:val="25"/>
         </w:numPr>
-        <w:ind w:left="284"/>
         <w:rPr>
           <w:rFonts w:asciiTheme="majorHAnsi" w:hAnsiTheme="majorHAnsi" w:cs="Arial"/>
           <w:sz w:val="28"/>
@@ -1305,35 +1423,13 @@
           <w:sz w:val="28"/>
           <w:szCs w:val="28"/>
         </w:rPr>
-        <w:t xml:space="preserve">Quiero registrar </w:t>
-      </w:r>
-      <w:r>
-        <w:rPr>
-          <w:rFonts w:asciiTheme="majorHAnsi" w:hAnsiTheme="majorHAnsi" w:cs="Arial"/>
-          <w:sz w:val="28"/>
-          <w:szCs w:val="28"/>
-        </w:rPr>
-        <w:t>gastos</w:t>
-      </w:r>
-      <w:r>
-        <w:rPr>
-          <w:rFonts w:asciiTheme="majorHAnsi" w:hAnsiTheme="majorHAnsi" w:cs="Arial"/>
-          <w:sz w:val="28"/>
-          <w:szCs w:val="28"/>
-        </w:rPr>
-        <w:t xml:space="preserve"> desde mi celular, para </w:t>
-      </w:r>
-      <w:r>
-        <w:rPr>
-          <w:rFonts w:asciiTheme="majorHAnsi" w:hAnsiTheme="majorHAnsi" w:cs="Arial"/>
-          <w:sz w:val="28"/>
-          <w:szCs w:val="28"/>
-        </w:rPr>
-        <w:t>actualizar el sistema desde donde me encuentre.</w:t>
+        <w:t>En la pantalla de gastos del viaje, quiero un botón para actualizar los gastos.</w:t>
       </w:r>
     </w:p>
     <w:p>
       <w:pPr>
+        <w:pStyle w:val="Prrafodelista"/>
+        <w:ind w:left="284"/>
         <w:rPr>
           <w:rFonts w:asciiTheme="majorHAnsi" w:hAnsiTheme="majorHAnsi" w:cs="Arial"/>
           <w:sz w:val="28"/>
@@ -1348,22 +1444,54 @@
           <w:ilvl w:val="0"/>
           <w:numId w:val="18"/>
         </w:numPr>
-        <w:rPr>
-          <w:rFonts w:asciiTheme="majorHAnsi" w:hAnsiTheme="majorHAnsi" w:cs="Tahoma"/>
-          <w:sz w:val="28"/>
-          <w:szCs w:val="28"/>
-          <w:shd w:val="clear" w:color="auto" w:fill="FFFFFF"/>
-        </w:rPr>
-      </w:pPr>
-      <w:r>
-        <w:rPr>
-          <w:rFonts w:asciiTheme="majorHAnsi" w:hAnsiTheme="majorHAnsi" w:cs="Tahoma"/>
-          <w:sz w:val="28"/>
-          <w:szCs w:val="28"/>
-          <w:shd w:val="clear" w:color="auto" w:fill="FFFFFF"/>
-        </w:rPr>
-        <w:t>Quiero registrar el efectivo entregado al chofer y que calcula cuanto se le debe o cuando debe devolver el chofer (se le paga 15% del precio del viaje)</w:t>
-      </w:r>
+        <w:ind w:left="284"/>
+        <w:rPr>
+          <w:rFonts w:asciiTheme="majorHAnsi" w:hAnsiTheme="majorHAnsi" w:cs="Arial"/>
+          <w:sz w:val="28"/>
+          <w:szCs w:val="28"/>
+        </w:rPr>
+      </w:pPr>
+      <w:r>
+        <w:rPr>
+          <w:rFonts w:asciiTheme="majorHAnsi" w:hAnsiTheme="majorHAnsi" w:cs="Arial"/>
+          <w:sz w:val="28"/>
+          <w:szCs w:val="28"/>
+        </w:rPr>
+        <w:t xml:space="preserve">Quiero registrar </w:t>
+      </w:r>
+      <w:r>
+        <w:rPr>
+          <w:rFonts w:asciiTheme="majorHAnsi" w:hAnsiTheme="majorHAnsi" w:cs="Arial"/>
+          <w:sz w:val="28"/>
+          <w:szCs w:val="28"/>
+        </w:rPr>
+        <w:t>gastos</w:t>
+      </w:r>
+      <w:r>
+        <w:rPr>
+          <w:rFonts w:asciiTheme="majorHAnsi" w:hAnsiTheme="majorHAnsi" w:cs="Arial"/>
+          <w:sz w:val="28"/>
+          <w:szCs w:val="28"/>
+        </w:rPr>
+        <w:t xml:space="preserve"> desde mi celular, para </w:t>
+      </w:r>
+      <w:r>
+        <w:rPr>
+          <w:rFonts w:asciiTheme="majorHAnsi" w:hAnsiTheme="majorHAnsi" w:cs="Arial"/>
+          <w:sz w:val="28"/>
+          <w:szCs w:val="28"/>
+        </w:rPr>
+        <w:t>actualizar el sistema desde donde me encuentre.</w:t>
+      </w:r>
+    </w:p>
+    <w:p>
+      <w:pPr>
+        <w:rPr>
+          <w:rFonts w:asciiTheme="majorHAnsi" w:hAnsiTheme="majorHAnsi" w:cs="Arial"/>
+          <w:sz w:val="28"/>
+          <w:szCs w:val="28"/>
+        </w:rPr>
+      </w:pPr>
     </w:p>
     <w:p>
       <w:pPr>
@@ -1598,6 +1726,42 @@
           <w:sz w:val="28"/>
           <w:szCs w:val="28"/>
           <w:shd w:val="clear" w:color="auto" w:fill="FFFFFF"/>
+        </w:rPr>
+      </w:pPr>
+    </w:p>
+    <w:p>
+      <w:pPr>
+        <w:rPr>
+          <w:rFonts w:asciiTheme="majorHAnsi" w:hAnsiTheme="majorHAnsi" w:cs="Tahoma"/>
+          <w:color w:val="333333"/>
+          <w:sz w:val="28"/>
+          <w:szCs w:val="28"/>
+          <w:shd w:val="clear" w:color="auto" w:fill="FFFFFF"/>
+          <w:lang w:val="es-MX"/>
+        </w:rPr>
+      </w:pPr>
+    </w:p>
+    <w:p>
+      <w:pPr>
+        <w:rPr>
+          <w:rFonts w:asciiTheme="majorHAnsi" w:hAnsiTheme="majorHAnsi" w:cs="Tahoma"/>
+          <w:color w:val="333333"/>
+          <w:sz w:val="28"/>
+          <w:szCs w:val="28"/>
+          <w:shd w:val="clear" w:color="auto" w:fill="FFFFFF"/>
+          <w:lang w:val="es-MX"/>
+        </w:rPr>
+      </w:pPr>
+    </w:p>
+    <w:p>
+      <w:pPr>
+        <w:rPr>
+          <w:rFonts w:asciiTheme="majorHAnsi" w:hAnsiTheme="majorHAnsi" w:cs="Tahoma"/>
+          <w:color w:val="333333"/>
+          <w:sz w:val="28"/>
+          <w:szCs w:val="28"/>
+          <w:shd w:val="clear" w:color="auto" w:fill="FFFFFF"/>
+          <w:lang w:val="es-MX"/>
         </w:rPr>
       </w:pPr>
     </w:p>
@@ -3964,6 +4128,119 @@
     </w:lvl>
   </w:abstractNum>
   <w:abstractNum w:abstractNumId="17">
+    <w:nsid w:val="4BC63CD2"/>
+    <w:multiLevelType w:val="hybridMultilevel"/>
+    <w:tmpl w:val="0506EFBE"/>
+    <w:lvl w:ilvl="0" w:tplc="080A0001">
+      <w:start w:val="1"/>
+      <w:numFmt w:val="bullet"/>
+      <w:lvlText w:val=""/>
+      <w:lvlJc w:val="left"/>
+      <w:pPr>
+        <w:ind w:left="360" w:hanging="360"/>
+      </w:pPr>
+      <w:rPr>
+        <w:rFonts w:ascii="Symbol" w:hAnsi="Symbol" w:hint="default"/>
+      </w:rPr>
+    </w:lvl>
+    <w:lvl w:ilvl="1" w:tplc="080A0003" w:tentative="1">
+      <w:start w:val="1"/>
+      <w:numFmt w:val="bullet"/>
+      <w:lvlText w:val="o"/>
+      <w:lvlJc w:val="left"/>
+      <w:pPr>
+        <w:ind w:left="1080" w:hanging="360"/>
+      </w:pPr>
+      <w:rPr>
+        <w:rFonts w:ascii="Courier New" w:hAnsi="Courier New" w:cs="Courier New" w:hint="default"/>
+      </w:rPr>
+    </w:lvl>
+    <w:lvl w:ilvl="2" w:tplc="080A0005" w:tentative="1">
+      <w:start w:val="1"/>
+      <w:numFmt w:val="bullet"/>
+      <w:lvlText w:val=""/>
+      <w:lvlJc w:val="left"/>
+      <w:pPr>
+        <w:ind w:left="1800" w:hanging="360"/>
+      </w:pPr>
+      <w:rPr>
+        <w:rFonts w:ascii="Wingdings" w:hAnsi="Wingdings" w:hint="default"/>
+      </w:rPr>
+    </w:lvl>
+    <w:lvl w:ilvl="3" w:tplc="080A0001" w:tentative="1">
+      <w:start w:val="1"/>
+      <w:numFmt w:val="bullet"/>
+      <w:lvlText w:val=""/>
+      <w:lvlJc w:val="left"/>
+      <w:pPr>
+        <w:ind w:left="2520" w:hanging="360"/>
+      </w:pPr>
+      <w:rPr>
+        <w:rFonts w:ascii="Symbol" w:hAnsi="Symbol" w:hint="default"/>
+      </w:rPr>
+    </w:lvl>
+    <w:lvl w:ilvl="4" w:tplc="080A0003" w:tentative="1">
+      <w:start w:val="1"/>
+      <w:numFmt w:val="bullet"/>
+      <w:lvlText w:val="o"/>
+      <w:lvlJc w:val="left"/>
+      <w:pPr>
+        <w:ind w:left="3240" w:hanging="360"/>
+      </w:pPr>
+      <w:rPr>
+        <w:rFonts w:ascii="Courier New" w:hAnsi="Courier New" w:cs="Courier New" w:hint="default"/>
+      </w:rPr>
+    </w:lvl>
+    <w:lvl w:ilvl="5" w:tplc="080A0005" w:tentative="1">
+      <w:start w:val="1"/>
+      <w:numFmt w:val="bullet"/>
+      <w:lvlText w:val=""/>
+      <w:lvlJc w:val="left"/>
+      <w:pPr>
+        <w:ind w:left="3960" w:hanging="360"/>
+      </w:pPr>
+      <w:rPr>
+        <w:rFonts w:ascii="Wingdings" w:hAnsi="Wingdings" w:hint="default"/>
+      </w:rPr>
+    </w:lvl>
+    <w:lvl w:ilvl="6" w:tplc="080A0001" w:tentative="1">
+      <w:start w:val="1"/>
+      <w:numFmt w:val="bullet"/>
+      <w:lvlText w:val=""/>
+      <w:lvlJc w:val="left"/>
+      <w:pPr>
+        <w:ind w:left="4680" w:hanging="360"/>
+      </w:pPr>
+      <w:rPr>
+        <w:rFonts w:ascii="Symbol" w:hAnsi="Symbol" w:hint="default"/>
+      </w:rPr>
+    </w:lvl>
+    <w:lvl w:ilvl="7" w:tplc="080A0003" w:tentative="1">
+      <w:start w:val="1"/>
+      <w:numFmt w:val="bullet"/>
+      <w:lvlText w:val="o"/>
+      <w:lvlJc w:val="left"/>
+      <w:pPr>
+        <w:ind w:left="5400" w:hanging="360"/>
+      </w:pPr>
+      <w:rPr>
+        <w:rFonts w:ascii="Courier New" w:hAnsi="Courier New" w:cs="Courier New" w:hint="default"/>
+      </w:rPr>
+    </w:lvl>
+    <w:lvl w:ilvl="8" w:tplc="080A0005" w:tentative="1">
+      <w:start w:val="1"/>
+      <w:numFmt w:val="bullet"/>
+      <w:lvlText w:val=""/>
+      <w:lvlJc w:val="left"/>
+      <w:pPr>
+        <w:ind w:left="6120" w:hanging="360"/>
+      </w:pPr>
+      <w:rPr>
+        <w:rFonts w:ascii="Wingdings" w:hAnsi="Wingdings" w:hint="default"/>
+      </w:rPr>
+    </w:lvl>
+  </w:abstractNum>
+  <w:abstractNum w:abstractNumId="18">
     <w:nsid w:val="53355657"/>
     <w:multiLevelType w:val="hybridMultilevel"/>
     <w:tmpl w:val="83CCC89E"/>
@@ -4076,7 +4353,7 @@
       </w:rPr>
     </w:lvl>
   </w:abstractNum>
-  <w:abstractNum w:abstractNumId="18">
+  <w:abstractNum w:abstractNumId="19">
     <w:nsid w:val="53593B70"/>
     <w:multiLevelType w:val="hybridMultilevel"/>
     <w:tmpl w:val="B298EA24"/>
@@ -4189,7 +4466,7 @@
       </w:rPr>
     </w:lvl>
   </w:abstractNum>
-  <w:abstractNum w:abstractNumId="19">
+  <w:abstractNum w:abstractNumId="20">
     <w:nsid w:val="57550FED"/>
     <w:multiLevelType w:val="hybridMultilevel"/>
     <w:tmpl w:val="6532B8DA"/>
@@ -4302,7 +4579,7 @@
       </w:rPr>
     </w:lvl>
   </w:abstractNum>
-  <w:abstractNum w:abstractNumId="20">
+  <w:abstractNum w:abstractNumId="21">
     <w:nsid w:val="633370A7"/>
     <w:multiLevelType w:val="hybridMultilevel"/>
     <w:tmpl w:val="7F487F40"/>
@@ -4415,7 +4692,7 @@
       </w:rPr>
     </w:lvl>
   </w:abstractNum>
-  <w:abstractNum w:abstractNumId="21">
+  <w:abstractNum w:abstractNumId="22">
     <w:nsid w:val="63DC30E6"/>
     <w:multiLevelType w:val="hybridMultilevel"/>
     <w:tmpl w:val="449C5F5C"/>
@@ -4528,7 +4805,7 @@
       </w:rPr>
     </w:lvl>
   </w:abstractNum>
-  <w:abstractNum w:abstractNumId="22">
+  <w:abstractNum w:abstractNumId="23">
     <w:nsid w:val="79D41F8F"/>
     <w:multiLevelType w:val="hybridMultilevel"/>
     <w:tmpl w:val="C9DA54FA"/>
@@ -4641,7 +4918,7 @@
       </w:rPr>
     </w:lvl>
   </w:abstractNum>
-  <w:abstractNum w:abstractNumId="23">
+  <w:abstractNum w:abstractNumId="24">
     <w:nsid w:val="7BA820C5"/>
     <w:multiLevelType w:val="hybridMultilevel"/>
     <w:tmpl w:val="5BFAEB7A"/>
@@ -4731,7 +5008,7 @@
     </w:lvl>
   </w:abstractNum>
   <w:num w:numId="1">
-    <w:abstractNumId w:val="23"/>
+    <w:abstractNumId w:val="24"/>
   </w:num>
   <w:num w:numId="2">
     <w:abstractNumId w:val="6"/>
@@ -4752,7 +5029,7 @@
     <w:abstractNumId w:val="5"/>
   </w:num>
   <w:num w:numId="8">
-    <w:abstractNumId w:val="20"/>
+    <w:abstractNumId w:val="21"/>
   </w:num>
   <w:num w:numId="9">
     <w:abstractNumId w:val="1"/>
@@ -4776,10 +5053,10 @@
     <w:abstractNumId w:val="0"/>
   </w:num>
   <w:num w:numId="16">
-    <w:abstractNumId w:val="18"/>
+    <w:abstractNumId w:val="19"/>
   </w:num>
   <w:num w:numId="17">
-    <w:abstractNumId w:val="17"/>
+    <w:abstractNumId w:val="18"/>
   </w:num>
   <w:num w:numId="18">
     <w:abstractNumId w:val="10"/>
@@ -4791,16 +5068,19 @@
     <w:abstractNumId w:val="16"/>
   </w:num>
   <w:num w:numId="21">
-    <w:abstractNumId w:val="21"/>
+    <w:abstractNumId w:val="22"/>
   </w:num>
   <w:num w:numId="22">
-    <w:abstractNumId w:val="22"/>
+    <w:abstractNumId w:val="23"/>
   </w:num>
   <w:num w:numId="23">
     <w:abstractNumId w:val="12"/>
   </w:num>
   <w:num w:numId="24">
-    <w:abstractNumId w:val="19"/>
+    <w:abstractNumId w:val="20"/>
+  </w:num>
+  <w:num w:numId="25">
+    <w:abstractNumId w:val="17"/>
   </w:num>
 </w:numbering>
 </file>
@@ -6435,7 +6715,7 @@
 </file>
 
 <file path=customXml/itemProps1.xml><?xml version="1.0" encoding="utf-8"?>
-<ds:datastoreItem xmlns:ds="http://schemas.openxmlformats.org/officeDocument/2006/customXml" ds:itemID="{22A5328E-1A63-4AB2-A035-552F10065F06}">
+<ds:datastoreItem xmlns:ds="http://schemas.openxmlformats.org/officeDocument/2006/customXml" ds:itemID="{CEB53B8F-4F5F-413C-9E09-793574A06590}">
   <ds:schemaRefs>
     <ds:schemaRef ds:uri="http://schemas.openxmlformats.org/officeDocument/2006/bibliography"/>
   </ds:schemaRefs>

</xml_diff>